<commit_message>
Update symptom checker docs for 1/20 changes
Add updates from Geoff on 1/20/2014.
</commit_message>
<xml_diff>
--- a/db/symptom_checker/SY_Adult_EyeDiscomfortAndRedness.docx
+++ b/db/symptom_checker/SY_Adult_EyeDiscomfortAndRedness.docx
@@ -1304,70 +1304,6 @@
           <w:sz-cs w:val="24"/>
           <w:b/>
         </w:rPr>
-        <w:t xml:space="preserve">IMAGE</w:t>
-      </w:r>
-      <w:r>
-        <w:rPr>
-          <w:rFonts w:ascii="Times New Roman" w:hAnsi="Times New Roman" w:cs="Times New Roman"/>
-          <w:sz w:val="24"/>
-          <w:sz-cs w:val="24"/>
-        </w:rPr>
-        <w:t xml:space="preserve"/>
-      </w:r>
-    </w:p>
-    <w:p>
-      <w:pPr/>
-      <w:r>
-        <w:rPr>
-          <w:rFonts w:ascii="Times New Roman" w:hAnsi="Times New Roman" w:cs="Times New Roman"/>
-          <w:sz w:val="24"/>
-          <w:sz-cs w:val="24"/>
-        </w:rPr>
-        <w:t xml:space="preserve">Anatomy of the eye IM02853</w:t>
-      </w:r>
-    </w:p>
-    <w:p>
-      <w:pPr/>
-      <w:r>
-        <w:rPr>
-          <w:rFonts w:ascii="Times New Roman" w:hAnsi="Times New Roman" w:cs="Times New Roman"/>
-          <w:sz w:val="24"/>
-          <w:sz-cs w:val="24"/>
-        </w:rPr>
-        <w:t xml:space="preserve"/>
-      </w:r>
-    </w:p>
-    <w:p>
-      <w:pPr/>
-      <w:r>
-        <w:rPr>
-          <w:rFonts w:ascii="Times New Roman" w:hAnsi="Times New Roman" w:cs="Times New Roman"/>
-          <w:sz w:val="24"/>
-          <w:sz-cs w:val="24"/>
-        </w:rPr>
-        <w:t xml:space="preserve">Caption: Your eye is a complex and compact structure measuring about one inch (2.5 centimeters) in diameter. It receives millions of pieces of information about the outside world, which are quickly processed by your brain.</w:t>
-      </w:r>
-    </w:p>
-    <w:p>
-      <w:pPr/>
-      <w:r>
-        <w:rPr>
-          <w:rFonts w:ascii="Times New Roman" w:hAnsi="Times New Roman" w:cs="Times New Roman"/>
-          <w:sz w:val="24"/>
-          <w:sz-cs w:val="24"/>
-        </w:rPr>
-        <w:t xml:space="preserve"/>
-      </w:r>
-    </w:p>
-    <w:p>
-      <w:pPr/>
-      <w:r>
-        <w:rPr>
-          <w:rFonts w:ascii="Times New Roman" w:hAnsi="Times New Roman" w:cs="Times New Roman"/>
-          <w:sz w:val="24"/>
-          <w:sz-cs w:val="24"/>
-          <w:b/>
-        </w:rPr>
         <w:t xml:space="preserve">More Information</w:t>
       </w:r>
       <w:r>
@@ -4212,7 +4148,7 @@
           <w:sz w:val="24"/>
           <w:sz-cs w:val="24"/>
         </w:rPr>
-        <w:t xml:space="preserve"> PAGE 4</w:t>
+        <w:t xml:space="preserve"> PAGE 5</w:t>
       </w:r>
     </w:p>
     <w:p>

</xml_diff>